<commit_message>
4er gewinnte Doku 2.0
Ich habe die Dokumentation noch ergäntzt und werde es vielleicht auch noch weiter ergänzen oder auch nicht.
</commit_message>
<xml_diff>
--- a/4er gewinnt Doku.docx
+++ b/4er gewinnt Doku.docx
@@ -75,6 +75,87 @@
         <w:t xml:space="preserve">Spielprinzip </w:t>
       </w:r>
     </w:p>
+    <w:p>
+      <w:pPr>
+        <w:pStyle w:val="Listenabsatz"/>
+        <w:numPr>
+          <w:ilvl w:val="0"/>
+          <w:numId w:val="1"/>
+        </w:numPr>
+      </w:pPr>
+      <w:r>
+        <w:t>2 Spieler</w:t>
+      </w:r>
+    </w:p>
+    <w:p/>
+    <w:p/>
+    <w:p>
+      <w:r>
+        <w:t>Betriebssystem:</w:t>
+      </w:r>
+    </w:p>
+    <w:p>
+      <w:r>
+        <w:t>C</w:t>
+      </w:r>
+      <w:r>
+        <w:t>#</w:t>
+      </w:r>
+    </w:p>
+    <w:p>
+      <w:proofErr w:type="spellStart"/>
+      <w:r>
+        <w:t>KonsolenApp</w:t>
+      </w:r>
+      <w:proofErr w:type="spellEnd"/>
+      <w:r>
+        <w:t xml:space="preserve"> oder GUI?</w:t>
+      </w:r>
+    </w:p>
+    <w:p>
+      <w:r>
+        <w:t>Andere Programmiersprachen?</w:t>
+      </w:r>
+    </w:p>
+    <w:p/>
+    <w:p/>
+    <w:p/>
+    <w:p>
+      <w:r>
+        <w:t xml:space="preserve">Welche </w:t>
+      </w:r>
+      <w:proofErr w:type="spellStart"/>
+      <w:r>
+        <w:t>VScode</w:t>
+      </w:r>
+      <w:proofErr w:type="spellEnd"/>
+      <w:r>
+        <w:t xml:space="preserve"> </w:t>
+      </w:r>
+      <w:proofErr w:type="spellStart"/>
+      <w:proofErr w:type="gramStart"/>
+      <w:r>
+        <w:t>erweiterungen</w:t>
+      </w:r>
+      <w:proofErr w:type="spellEnd"/>
+      <w:r>
+        <w:t>?:</w:t>
+      </w:r>
+      <w:proofErr w:type="gramEnd"/>
+    </w:p>
+    <w:p/>
+    <w:p/>
+    <w:p/>
+    <w:p/>
+    <w:p/>
+    <w:p/>
+    <w:p/>
+    <w:p/>
+    <w:p/>
+    <w:p/>
+    <w:p/>
+    <w:p/>
+    <w:p/>
     <w:p/>
     <w:p/>
     <w:sectPr>

</xml_diff>